<commit_message>
mise a jour de la regle 5
</commit_message>
<xml_diff>
--- a/documents/maths/Règle 5.docx
+++ b/documents/maths/Règle 5.docx
@@ -4,19 +4,13 @@
   <w:body>
     <w:p>
       <w:pPr>
-        <w:rPr>
-          <w:b/>
-          <w:sz w:val="28"/>
-          <w:u w:val="single"/>
-        </w:rPr>
+        <w:pStyle w:val="Titre"/>
       </w:pPr>
       <w:r>
-        <w:rPr>
-          <w:b/>
-          <w:sz w:val="28"/>
-          <w:u w:val="single"/>
-        </w:rPr>
-        <w:t>Preuve Règle 5 (ou plutôt tentative de preuve)</w:t>
+        <w:t>Règle 5</w:t>
+      </w:r>
+      <w:r>
+        <w:t> :</w:t>
       </w:r>
     </w:p>
     <w:p>
@@ -109,7 +103,6 @@
           </w:rPr>
           <m:t xml:space="preserve"> NORD</m:t>
         </m:r>
-        <w:proofErr w:type="gramStart"/>
       </m:oMath>
       <w:r>
         <w:t>,</w:t>
@@ -118,7 +111,6 @@
         <w:t xml:space="preserve"> </w:t>
       </w:r>
       <m:oMath>
-        <w:proofErr w:type="gramEnd"/>
         <m:r>
           <w:rPr>
             <w:rFonts w:ascii="Cambria Math" w:hAnsi="Cambria Math"/>
@@ -350,7 +342,166 @@
         <w:t xml:space="preserve"> maximum</w:t>
       </w:r>
       <w:r>
-        <w:t xml:space="preserve"> d’un bâtiment pour une case donnée est :</w:t>
+        <w:t xml:space="preserve"> d’un bâtiment pour une case</w:t>
+      </w:r>
+      <w:r>
+        <w:t xml:space="preserve"> et un observateur</w:t>
+      </w:r>
+      <w:r>
+        <w:t xml:space="preserve"> donnée est :</w:t>
+      </w:r>
+    </w:p>
+    <w:p>
+      <w:pPr>
+        <w:rPr>
+          <w:sz w:val="18"/>
+        </w:rPr>
+      </w:pPr>
+      <m:oMathPara>
+        <m:oMath>
+          <m:sSub>
+            <m:sSubPr>
+              <m:ctrlPr>
+                <w:rPr>
+                  <w:rFonts w:ascii="Cambria Math" w:hAnsi="Cambria Math"/>
+                  <w:i/>
+                  <w:sz w:val="18"/>
+                </w:rPr>
+              </m:ctrlPr>
+            </m:sSubPr>
+            <m:e>
+              <m:r>
+                <w:rPr>
+                  <w:rFonts w:ascii="Cambria Math" w:hAnsi="Cambria Math"/>
+                  <w:sz w:val="18"/>
+                </w:rPr>
+                <m:t>b</m:t>
+              </m:r>
+            </m:e>
+            <m:sub>
+              <m:r>
+                <w:rPr>
+                  <w:rFonts w:ascii="Cambria Math" w:hAnsi="Cambria Math"/>
+                  <w:sz w:val="18"/>
+                </w:rPr>
+                <m:t>max/c</m:t>
+              </m:r>
+            </m:sub>
+          </m:sSub>
+          <m:r>
+            <w:rPr>
+              <w:rFonts w:ascii="Cambria Math" w:hAnsi="Cambria Math"/>
+              <w:sz w:val="18"/>
+            </w:rPr>
+            <m:t>=</m:t>
+          </m:r>
+          <m:d>
+            <m:dPr>
+              <m:ctrlPr>
+                <w:rPr>
+                  <w:rFonts w:ascii="Cambria Math" w:hAnsi="Cambria Math"/>
+                  <w:i/>
+                  <w:sz w:val="18"/>
+                </w:rPr>
+              </m:ctrlPr>
+            </m:dPr>
+            <m:e>
+              <m:r>
+                <w:rPr>
+                  <w:rFonts w:ascii="Cambria Math" w:hAnsi="Cambria Math"/>
+                  <w:sz w:val="18"/>
+                </w:rPr>
+                <m:t>m-</m:t>
+              </m:r>
+              <m:sSub>
+                <m:sSubPr>
+                  <m:ctrlPr>
+                    <w:rPr>
+                      <w:rFonts w:ascii="Cambria Math" w:hAnsi="Cambria Math"/>
+                      <w:i/>
+                      <w:sz w:val="18"/>
+                    </w:rPr>
+                  </m:ctrlPr>
+                </m:sSubPr>
+                <m:e>
+                  <m:r>
+                    <w:rPr>
+                      <w:rFonts w:ascii="Cambria Math" w:hAnsi="Cambria Math"/>
+                      <w:sz w:val="18"/>
+                    </w:rPr>
+                    <m:t>n</m:t>
+                  </m:r>
+                </m:e>
+                <m:sub>
+                  <m:r>
+                    <w:rPr>
+                      <w:rFonts w:ascii="Cambria Math" w:hAnsi="Cambria Math"/>
+                      <w:sz w:val="18"/>
+                    </w:rPr>
+                    <m:t>N</m:t>
+                  </m:r>
+                </m:sub>
+              </m:sSub>
+            </m:e>
+          </m:d>
+          <m:r>
+            <w:rPr>
+              <w:rFonts w:ascii="Cambria Math" w:hAnsi="Cambria Math"/>
+              <w:sz w:val="18"/>
+            </w:rPr>
+            <m:t>+</m:t>
+          </m:r>
+          <m:sSub>
+            <m:sSubPr>
+              <m:ctrlPr>
+                <w:rPr>
+                  <w:rFonts w:ascii="Cambria Math" w:hAnsi="Cambria Math"/>
+                  <w:i/>
+                  <w:sz w:val="18"/>
+                </w:rPr>
+              </m:ctrlPr>
+            </m:sSubPr>
+            <m:e>
+              <m:r>
+                <w:rPr>
+                  <w:rFonts w:ascii="Cambria Math" w:hAnsi="Cambria Math"/>
+                  <w:sz w:val="18"/>
+                </w:rPr>
+                <m:t>d</m:t>
+              </m:r>
+            </m:e>
+            <m:sub>
+              <m:r>
+                <w:rPr>
+                  <w:rFonts w:ascii="Cambria Math" w:hAnsi="Cambria Math"/>
+                  <w:sz w:val="18"/>
+                </w:rPr>
+                <m:t>obs</m:t>
+              </m:r>
+              <m:r>
+                <w:rPr>
+                  <w:rFonts w:ascii="Cambria Math" w:hAnsi="Cambria Math"/>
+                  <w:sz w:val="18"/>
+                </w:rPr>
+                <m:t>/c</m:t>
+              </m:r>
+            </m:sub>
+          </m:sSub>
+        </m:oMath>
+      </m:oMathPara>
+    </w:p>
+    <w:p>
+      <w:r>
+        <w:rPr>
+          <w:sz w:val="18"/>
+        </w:rPr>
+        <w:t>Si l’on prend en compte l’ensemble des observateurs pour une case donnée nous avons alors</w:t>
+      </w:r>
+      <w:r>
+        <w:rPr>
+          <w:sz w:val="18"/>
+        </w:rPr>
+        <w:t> :</w:t>
       </w:r>
     </w:p>
     <w:p>
@@ -500,7 +651,14 @@
                           <w:rFonts w:ascii="Cambria Math" w:hAnsi="Cambria Math"/>
                           <w:sz w:val="18"/>
                         </w:rPr>
-                        <m:t>C/NORD</m:t>
+                        <m:t>NORD</m:t>
+                      </m:r>
+                      <m:r>
+                        <w:rPr>
+                          <w:rFonts w:ascii="Cambria Math" w:hAnsi="Cambria Math"/>
+                          <w:sz w:val="18"/>
+                        </w:rPr>
+                        <m:t>/c</m:t>
                       </m:r>
                     </m:sub>
                   </m:sSub>
@@ -605,7 +763,14 @@
                           <w:rFonts w:ascii="Cambria Math" w:hAnsi="Cambria Math"/>
                           <w:sz w:val="18"/>
                         </w:rPr>
-                        <m:t>C/EST</m:t>
+                        <m:t>EST</m:t>
+                      </m:r>
+                      <m:r>
+                        <w:rPr>
+                          <w:rFonts w:ascii="Cambria Math" w:hAnsi="Cambria Math"/>
+                          <w:sz w:val="18"/>
+                        </w:rPr>
+                        <m:t>/c</m:t>
                       </m:r>
                     </m:sub>
                   </m:sSub>
@@ -710,7 +875,14 @@
                           <w:rFonts w:ascii="Cambria Math" w:hAnsi="Cambria Math"/>
                           <w:sz w:val="18"/>
                         </w:rPr>
-                        <m:t>C/SUD</m:t>
+                        <m:t>SUD</m:t>
+                      </m:r>
+                      <m:r>
+                        <w:rPr>
+                          <w:rFonts w:ascii="Cambria Math" w:hAnsi="Cambria Math"/>
+                          <w:sz w:val="18"/>
+                        </w:rPr>
+                        <m:t>/c</m:t>
                       </m:r>
                     </m:sub>
                   </m:sSub>
@@ -815,7 +987,14 @@
                           <w:rFonts w:ascii="Cambria Math" w:hAnsi="Cambria Math"/>
                           <w:sz w:val="18"/>
                         </w:rPr>
-                        <m:t>C/OUEST</m:t>
+                        <m:t>OUEST</m:t>
+                      </m:r>
+                      <m:r>
+                        <w:rPr>
+                          <w:rFonts w:ascii="Cambria Math" w:hAnsi="Cambria Math"/>
+                          <w:sz w:val="18"/>
+                        </w:rPr>
+                        <m:t>/c</m:t>
                       </m:r>
                     </m:sub>
                   </m:sSub>
@@ -837,13 +1016,17 @@
               <w:rPr>
                 <w:rFonts w:ascii="Cambria Math" w:hAnsi="Cambria Math"/>
                 <w:i/>
-              </w:rPr>
-            </m:ctrlPr>
-          </m:sSubPr>
-          <m:e>
-            <m:r>
-              <w:rPr>
-                <w:rFonts w:ascii="Cambria Math" w:hAnsi="Cambria Math"/>
+                <w:sz w:val="18"/>
+                <w:szCs w:val="18"/>
+              </w:rPr>
+            </m:ctrlPr>
+          </m:sSubPr>
+          <m:e>
+            <m:r>
+              <w:rPr>
+                <w:rFonts w:ascii="Cambria Math" w:hAnsi="Cambria Math"/>
+                <w:sz w:val="18"/>
+                <w:szCs w:val="18"/>
               </w:rPr>
               <m:t>d</m:t>
             </m:r>
@@ -852,8 +1035,10 @@
             <m:r>
               <w:rPr>
                 <w:rFonts w:ascii="Cambria Math" w:hAnsi="Cambria Math"/>
-              </w:rPr>
-              <m:t>C/Observateur</m:t>
+                <w:sz w:val="18"/>
+                <w:szCs w:val="18"/>
+              </w:rPr>
+              <m:t>observateurs/c</m:t>
             </m:r>
           </m:sub>
         </m:sSub>
@@ -877,22 +1062,1845 @@
       </w:r>
       <w:r>
         <w:t>s.</w:t>
+      </w:r>
+      <w:r>
+        <w:t xml:space="preserve"> (avec</w:t>
+      </w:r>
+      <m:oMath>
+        <m:r>
+          <w:rPr>
+            <w:rFonts w:ascii="Cambria Math" w:hAnsi="Cambria Math"/>
+          </w:rPr>
+          <m:t xml:space="preserve"> </m:t>
+        </m:r>
+        <m:func>
+          <m:funcPr>
+            <m:ctrlPr>
+              <w:rPr>
+                <w:rFonts w:ascii="Cambria Math" w:hAnsi="Cambria Math"/>
+                <w:sz w:val="18"/>
+                <w:szCs w:val="18"/>
+              </w:rPr>
+            </m:ctrlPr>
+          </m:funcPr>
+          <m:fName>
+            <m:r>
+              <m:rPr>
+                <m:sty m:val="p"/>
+              </m:rPr>
+              <w:rPr>
+                <w:rFonts w:ascii="Cambria Math" w:hAnsi="Cambria Math"/>
+                <w:sz w:val="18"/>
+                <w:szCs w:val="18"/>
+              </w:rPr>
+              <m:t>min</m:t>
+            </m:r>
+          </m:fName>
+          <m:e>
+            <m:d>
+              <m:dPr>
+                <m:ctrlPr>
+                  <w:rPr>
+                    <w:rFonts w:ascii="Cambria Math" w:hAnsi="Cambria Math"/>
+                    <w:sz w:val="18"/>
+                    <w:szCs w:val="18"/>
+                  </w:rPr>
+                </m:ctrlPr>
+              </m:dPr>
+              <m:e>
+                <m:sSub>
+                  <m:sSubPr>
+                    <m:ctrlPr>
+                      <w:rPr>
+                        <w:rFonts w:ascii="Cambria Math" w:hAnsi="Cambria Math"/>
+                        <w:sz w:val="18"/>
+                        <w:szCs w:val="18"/>
+                      </w:rPr>
+                    </m:ctrlPr>
+                  </m:sSubPr>
+                  <m:e>
+                    <m:r>
+                      <m:rPr>
+                        <m:sty m:val="p"/>
+                      </m:rPr>
+                      <w:rPr>
+                        <w:rFonts w:ascii="Cambria Math" w:hAnsi="Cambria Math"/>
+                        <w:sz w:val="18"/>
+                        <w:szCs w:val="18"/>
+                      </w:rPr>
+                      <m:t>d</m:t>
+                    </m:r>
+                  </m:e>
+                  <m:sub>
+                    <m:r>
+                      <m:rPr>
+                        <m:sty m:val="p"/>
+                      </m:rPr>
+                      <w:rPr>
+                        <w:rFonts w:ascii="Cambria Math" w:hAnsi="Cambria Math"/>
+                        <w:sz w:val="18"/>
+                        <w:szCs w:val="18"/>
+                      </w:rPr>
+                      <m:t>obs/c</m:t>
+                    </m:r>
+                  </m:sub>
+                </m:sSub>
+              </m:e>
+            </m:d>
+            <m:ctrlPr>
+              <w:rPr>
+                <w:rFonts w:ascii="Cambria Math" w:hAnsi="Cambria Math"/>
+                <w:i/>
+                <w:sz w:val="18"/>
+                <w:szCs w:val="18"/>
+                <w:u w:val="single"/>
+              </w:rPr>
+            </m:ctrlPr>
+          </m:e>
+        </m:func>
+        <m:r>
+          <m:rPr>
+            <m:sty m:val="p"/>
+          </m:rPr>
+          <w:rPr>
+            <w:rFonts w:ascii="Cambria Math" w:hAnsi="Cambria Math"/>
+            <w:sz w:val="18"/>
+            <w:szCs w:val="18"/>
+          </w:rPr>
+          <m:t>=1</m:t>
+        </m:r>
+      </m:oMath>
+      <w:r>
+        <w:t xml:space="preserve"> )</w:t>
+      </w:r>
+    </w:p>
+    <w:p/>
+    <w:p>
+      <w:pPr>
+        <w:rPr>
+          <w:sz w:val="18"/>
+        </w:rPr>
+      </w:pPr>
+      <w:r>
+        <w:t xml:space="preserve">NB : dans les cas où </w:t>
+      </w:r>
+      <m:oMath>
+        <m:sSub>
+          <m:sSubPr>
+            <m:ctrlPr>
+              <w:rPr>
+                <w:rFonts w:ascii="Cambria Math" w:hAnsi="Cambria Math"/>
+                <w:i/>
+                <w:sz w:val="18"/>
+              </w:rPr>
+            </m:ctrlPr>
+          </m:sSubPr>
+          <m:e>
+            <m:r>
+              <w:rPr>
+                <w:rFonts w:ascii="Cambria Math" w:hAnsi="Cambria Math"/>
+                <w:sz w:val="18"/>
+              </w:rPr>
+              <m:t>b</m:t>
+            </m:r>
+          </m:e>
+          <m:sub>
+            <m:r>
+              <w:rPr>
+                <w:rFonts w:ascii="Cambria Math" w:hAnsi="Cambria Math"/>
+                <w:sz w:val="18"/>
+              </w:rPr>
+              <m:t>max/c</m:t>
+            </m:r>
+          </m:sub>
+        </m:sSub>
+        <m:r>
+          <w:rPr>
+            <w:rFonts w:ascii="Cambria Math" w:hAnsi="Cambria Math"/>
+            <w:sz w:val="18"/>
+          </w:rPr>
+          <m:t>=</m:t>
+        </m:r>
+        <m:d>
+          <m:dPr>
+            <m:ctrlPr>
+              <w:rPr>
+                <w:rFonts w:ascii="Cambria Math" w:hAnsi="Cambria Math"/>
+                <w:i/>
+                <w:sz w:val="18"/>
+              </w:rPr>
+            </m:ctrlPr>
+          </m:dPr>
+          <m:e>
+            <m:r>
+              <w:rPr>
+                <w:rFonts w:ascii="Cambria Math" w:hAnsi="Cambria Math"/>
+                <w:sz w:val="18"/>
+              </w:rPr>
+              <m:t>m-</m:t>
+            </m:r>
+            <m:sSub>
+              <m:sSubPr>
+                <m:ctrlPr>
+                  <w:rPr>
+                    <w:rFonts w:ascii="Cambria Math" w:hAnsi="Cambria Math"/>
+                    <w:i/>
+                    <w:sz w:val="18"/>
+                  </w:rPr>
+                </m:ctrlPr>
+              </m:sSubPr>
+              <m:e>
+                <m:r>
+                  <w:rPr>
+                    <w:rFonts w:ascii="Cambria Math" w:hAnsi="Cambria Math"/>
+                    <w:sz w:val="18"/>
+                  </w:rPr>
+                  <m:t>n</m:t>
+                </m:r>
+              </m:e>
+              <m:sub>
+                <m:r>
+                  <w:rPr>
+                    <w:rFonts w:ascii="Cambria Math" w:hAnsi="Cambria Math"/>
+                    <w:sz w:val="18"/>
+                  </w:rPr>
+                  <m:t>N</m:t>
+                </m:r>
+              </m:sub>
+            </m:sSub>
+          </m:e>
+        </m:d>
+        <m:r>
+          <w:rPr>
+            <w:rFonts w:ascii="Cambria Math" w:hAnsi="Cambria Math"/>
+            <w:sz w:val="18"/>
+          </w:rPr>
+          <m:t>+</m:t>
+        </m:r>
+        <m:sSub>
+          <m:sSubPr>
+            <m:ctrlPr>
+              <w:rPr>
+                <w:rFonts w:ascii="Cambria Math" w:hAnsi="Cambria Math"/>
+                <w:i/>
+                <w:sz w:val="18"/>
+              </w:rPr>
+            </m:ctrlPr>
+          </m:sSubPr>
+          <m:e>
+            <m:r>
+              <w:rPr>
+                <w:rFonts w:ascii="Cambria Math" w:hAnsi="Cambria Math"/>
+                <w:sz w:val="18"/>
+              </w:rPr>
+              <m:t>d</m:t>
+            </m:r>
+          </m:e>
+          <m:sub>
+            <m:r>
+              <w:rPr>
+                <w:rFonts w:ascii="Cambria Math" w:hAnsi="Cambria Math"/>
+                <w:sz w:val="18"/>
+              </w:rPr>
+              <m:t>obs/c</m:t>
+            </m:r>
+          </m:sub>
+        </m:sSub>
+      </m:oMath>
+      <w:r>
+        <w:t xml:space="preserve"> donne</w:t>
+      </w:r>
+      <w:r>
+        <w:t xml:space="preserve"> des résultats supérieur</w:t>
+      </w:r>
+      <w:r>
+        <w:t>s</w:t>
+      </w:r>
+      <w:r>
+        <w:t xml:space="preserve"> à la taille de la grille, i</w:t>
+      </w:r>
+      <w:r>
+        <w:t>l faut les « arrondir » à la taille de la grille</w:t>
+      </w:r>
+      <w:r>
+        <w:t>.</w:t>
+      </w:r>
+    </w:p>
+    <w:p/>
+    <w:p>
+      <w:pPr>
+        <w:rPr>
+          <w:u w:val="single"/>
+        </w:rPr>
+      </w:pPr>
+      <w:r>
+        <w:rPr>
+          <w:u w:val="single"/>
+        </w:rPr>
+        <w:br w:type="page"/>
       </w:r>
     </w:p>
     <w:p>
       <w:pPr>
-        <w:rPr>
-          <w:sz w:val="28"/>
-          <w:u w:val="single"/>
-        </w:rPr>
+        <w:pStyle w:val="Titre"/>
       </w:pPr>
       <w:r>
-        <w:rPr>
-          <w:u w:val="single"/>
-        </w:rPr>
-        <w:t>Preuve :</w:t>
+        <w:lastRenderedPageBreak/>
+        <w:t>Preuve </w:t>
+      </w:r>
+      <w:r>
+        <w:t>e</w:t>
+      </w:r>
+      <w:r>
+        <w:t>x</w:t>
+      </w:r>
+      <w:r>
+        <w:t>hau</w:t>
+      </w:r>
+      <w:r>
+        <w:t>stive</w:t>
+      </w:r>
+      <w:r>
+        <w:t xml:space="preserve"> </w:t>
+      </w:r>
+      <w:r>
+        <w:t>:</w:t>
       </w:r>
     </w:p>
+    <w:p/>
+    <w:p>
+      <w:pPr>
+        <w:pStyle w:val="Titre1"/>
+      </w:pPr>
+      <w:r>
+        <w:t>Cas d’une grille de 4x4</w:t>
+      </w:r>
+      <w:r>
+        <w:t> :</w:t>
+      </w:r>
+    </w:p>
+    <w:p>
+      <w:r>
+        <w:t xml:space="preserve">Pour les 4 cas suivant nous fixerons </w:t>
+      </w:r>
+      <w:r>
+        <w:t xml:space="preserve">n </w:t>
+      </w:r>
+      <m:oMath>
+        <m:r>
+          <w:rPr>
+            <w:rFonts w:ascii="Cambria Math" w:hAnsi="Cambria Math"/>
+          </w:rPr>
+          <m:t>=1</m:t>
+        </m:r>
+      </m:oMath>
+    </w:p>
+    <w:p>
+      <w:r>
+        <w:t xml:space="preserve">Soit </w:t>
+      </w:r>
+      <m:oMath>
+        <m:sSub>
+          <m:sSubPr>
+            <m:ctrlPr>
+              <w:rPr>
+                <w:rFonts w:ascii="Cambria Math" w:hAnsi="Cambria Math"/>
+                <w:i/>
+              </w:rPr>
+            </m:ctrlPr>
+          </m:sSubPr>
+          <m:e>
+            <m:r>
+              <w:rPr>
+                <w:rFonts w:ascii="Cambria Math" w:hAnsi="Cambria Math"/>
+              </w:rPr>
+              <m:t>d</m:t>
+            </m:r>
+          </m:e>
+          <m:sub>
+            <m:r>
+              <w:rPr>
+                <w:rFonts w:ascii="Cambria Math" w:hAnsi="Cambria Math"/>
+              </w:rPr>
+              <m:t>o/c</m:t>
+            </m:r>
+          </m:sub>
+        </m:sSub>
+        <m:r>
+          <w:rPr>
+            <w:rFonts w:ascii="Cambria Math" w:hAnsi="Cambria Math"/>
+          </w:rPr>
+          <m:t>=1</m:t>
+        </m:r>
+      </m:oMath>
+      <w:r>
+        <w:t xml:space="preserve">, </w:t>
+      </w:r>
+      <m:oMath>
+        <m:sSub>
+          <m:sSubPr>
+            <m:ctrlPr>
+              <w:rPr>
+                <w:rFonts w:ascii="Cambria Math" w:hAnsi="Cambria Math"/>
+                <w:i/>
+              </w:rPr>
+            </m:ctrlPr>
+          </m:sSubPr>
+          <m:e>
+            <m:r>
+              <w:rPr>
+                <w:rFonts w:ascii="Cambria Math" w:hAnsi="Cambria Math"/>
+              </w:rPr>
+              <m:t>b</m:t>
+            </m:r>
+          </m:e>
+          <m:sub>
+            <m:r>
+              <w:rPr>
+                <w:rFonts w:ascii="Cambria Math" w:hAnsi="Cambria Math"/>
+              </w:rPr>
+              <m:t>max/c</m:t>
+            </m:r>
+          </m:sub>
+        </m:sSub>
+        <m:r>
+          <w:rPr>
+            <w:rFonts w:ascii="Cambria Math" w:hAnsi="Cambria Math"/>
+          </w:rPr>
+          <m:t>=4-1+1</m:t>
+        </m:r>
+        <m:r>
+          <w:rPr>
+            <w:rFonts w:ascii="Cambria Math" w:hAnsi="Cambria Math"/>
+          </w:rPr>
+          <m:t>=4</m:t>
+        </m:r>
+      </m:oMath>
+    </w:p>
+    <w:p>
+      <w:r>
+        <w:t xml:space="preserve">Soit </w:t>
+      </w:r>
+      <m:oMath>
+        <m:sSub>
+          <m:sSubPr>
+            <m:ctrlPr>
+              <w:rPr>
+                <w:rFonts w:ascii="Cambria Math" w:hAnsi="Cambria Math"/>
+                <w:i/>
+              </w:rPr>
+            </m:ctrlPr>
+          </m:sSubPr>
+          <m:e>
+            <m:r>
+              <w:rPr>
+                <w:rFonts w:ascii="Cambria Math" w:hAnsi="Cambria Math"/>
+              </w:rPr>
+              <m:t>d</m:t>
+            </m:r>
+          </m:e>
+          <m:sub>
+            <m:r>
+              <w:rPr>
+                <w:rFonts w:ascii="Cambria Math" w:hAnsi="Cambria Math"/>
+              </w:rPr>
+              <m:t>o/c</m:t>
+            </m:r>
+          </m:sub>
+        </m:sSub>
+        <m:r>
+          <w:rPr>
+            <w:rFonts w:ascii="Cambria Math" w:hAnsi="Cambria Math"/>
+          </w:rPr>
+          <m:t>=</m:t>
+        </m:r>
+        <m:r>
+          <w:rPr>
+            <w:rFonts w:ascii="Cambria Math" w:hAnsi="Cambria Math"/>
+          </w:rPr>
+          <m:t>2</m:t>
+        </m:r>
+      </m:oMath>
+      <w:r>
+        <w:t xml:space="preserve">, </w:t>
+      </w:r>
+      <m:oMath>
+        <m:sSub>
+          <m:sSubPr>
+            <m:ctrlPr>
+              <w:rPr>
+                <w:rFonts w:ascii="Cambria Math" w:hAnsi="Cambria Math"/>
+                <w:i/>
+              </w:rPr>
+            </m:ctrlPr>
+          </m:sSubPr>
+          <m:e>
+            <m:r>
+              <w:rPr>
+                <w:rFonts w:ascii="Cambria Math" w:hAnsi="Cambria Math"/>
+              </w:rPr>
+              <m:t>b</m:t>
+            </m:r>
+          </m:e>
+          <m:sub>
+            <m:r>
+              <w:rPr>
+                <w:rFonts w:ascii="Cambria Math" w:hAnsi="Cambria Math"/>
+              </w:rPr>
+              <m:t>max/c</m:t>
+            </m:r>
+          </m:sub>
+        </m:sSub>
+        <m:r>
+          <w:rPr>
+            <w:rFonts w:ascii="Cambria Math" w:hAnsi="Cambria Math"/>
+          </w:rPr>
+          <m:t>=4-1+2</m:t>
+        </m:r>
+        <m:r>
+          <w:rPr>
+            <w:rFonts w:ascii="Cambria Math" w:hAnsi="Cambria Math"/>
+          </w:rPr>
+          <m:t>=</m:t>
+        </m:r>
+        <m:r>
+          <w:rPr>
+            <w:rFonts w:ascii="Cambria Math" w:hAnsi="Cambria Math"/>
+          </w:rPr>
+          <m:t>5</m:t>
+        </m:r>
+        <m:r>
+          <w:rPr>
+            <w:rFonts w:ascii="Cambria Math" w:hAnsi="Cambria Math"/>
+          </w:rPr>
+          <m:t>≈4</m:t>
+        </m:r>
+      </m:oMath>
+      <w:r>
+        <w:t xml:space="preserve"> </w:t>
+      </w:r>
+    </w:p>
+    <w:p>
+      <w:r>
+        <w:t xml:space="preserve">Soit </w:t>
+      </w:r>
+      <m:oMath>
+        <m:sSub>
+          <m:sSubPr>
+            <m:ctrlPr>
+              <w:rPr>
+                <w:rFonts w:ascii="Cambria Math" w:hAnsi="Cambria Math"/>
+                <w:i/>
+              </w:rPr>
+            </m:ctrlPr>
+          </m:sSubPr>
+          <m:e>
+            <m:r>
+              <w:rPr>
+                <w:rFonts w:ascii="Cambria Math" w:hAnsi="Cambria Math"/>
+              </w:rPr>
+              <m:t>d</m:t>
+            </m:r>
+          </m:e>
+          <m:sub>
+            <m:r>
+              <w:rPr>
+                <w:rFonts w:ascii="Cambria Math" w:hAnsi="Cambria Math"/>
+              </w:rPr>
+              <m:t>o/c</m:t>
+            </m:r>
+          </m:sub>
+        </m:sSub>
+        <m:r>
+          <w:rPr>
+            <w:rFonts w:ascii="Cambria Math" w:hAnsi="Cambria Math"/>
+          </w:rPr>
+          <m:t>=</m:t>
+        </m:r>
+        <m:r>
+          <w:rPr>
+            <w:rFonts w:ascii="Cambria Math" w:hAnsi="Cambria Math"/>
+          </w:rPr>
+          <m:t>3</m:t>
+        </m:r>
+      </m:oMath>
+      <w:r>
+        <w:t xml:space="preserve">, </w:t>
+      </w:r>
+      <m:oMath>
+        <m:sSub>
+          <m:sSubPr>
+            <m:ctrlPr>
+              <w:rPr>
+                <w:rFonts w:ascii="Cambria Math" w:hAnsi="Cambria Math"/>
+                <w:i/>
+              </w:rPr>
+            </m:ctrlPr>
+          </m:sSubPr>
+          <m:e>
+            <m:r>
+              <w:rPr>
+                <w:rFonts w:ascii="Cambria Math" w:hAnsi="Cambria Math"/>
+              </w:rPr>
+              <m:t>b</m:t>
+            </m:r>
+          </m:e>
+          <m:sub>
+            <m:r>
+              <w:rPr>
+                <w:rFonts w:ascii="Cambria Math" w:hAnsi="Cambria Math"/>
+              </w:rPr>
+              <m:t>max/c</m:t>
+            </m:r>
+          </m:sub>
+        </m:sSub>
+        <m:r>
+          <w:rPr>
+            <w:rFonts w:ascii="Cambria Math" w:hAnsi="Cambria Math"/>
+          </w:rPr>
+          <m:t>=4-1+3</m:t>
+        </m:r>
+        <m:r>
+          <w:rPr>
+            <w:rFonts w:ascii="Cambria Math" w:hAnsi="Cambria Math"/>
+          </w:rPr>
+          <m:t>=</m:t>
+        </m:r>
+        <m:r>
+          <w:rPr>
+            <w:rFonts w:ascii="Cambria Math" w:hAnsi="Cambria Math"/>
+          </w:rPr>
+          <m:t>6</m:t>
+        </m:r>
+        <m:r>
+          <w:rPr>
+            <w:rFonts w:ascii="Cambria Math" w:hAnsi="Cambria Math"/>
+          </w:rPr>
+          <m:t>≈4</m:t>
+        </m:r>
+      </m:oMath>
+    </w:p>
+    <w:p>
+      <w:r>
+        <w:t xml:space="preserve">Soit </w:t>
+      </w:r>
+      <m:oMath>
+        <m:sSub>
+          <m:sSubPr>
+            <m:ctrlPr>
+              <w:rPr>
+                <w:rFonts w:ascii="Cambria Math" w:hAnsi="Cambria Math"/>
+                <w:i/>
+              </w:rPr>
+            </m:ctrlPr>
+          </m:sSubPr>
+          <m:e>
+            <m:r>
+              <w:rPr>
+                <w:rFonts w:ascii="Cambria Math" w:hAnsi="Cambria Math"/>
+              </w:rPr>
+              <m:t>d</m:t>
+            </m:r>
+          </m:e>
+          <m:sub>
+            <m:r>
+              <w:rPr>
+                <w:rFonts w:ascii="Cambria Math" w:hAnsi="Cambria Math"/>
+              </w:rPr>
+              <m:t>o/c</m:t>
+            </m:r>
+          </m:sub>
+        </m:sSub>
+        <m:r>
+          <w:rPr>
+            <w:rFonts w:ascii="Cambria Math" w:hAnsi="Cambria Math"/>
+          </w:rPr>
+          <m:t>=</m:t>
+        </m:r>
+        <m:r>
+          <w:rPr>
+            <w:rFonts w:ascii="Cambria Math" w:hAnsi="Cambria Math"/>
+          </w:rPr>
+          <m:t>4</m:t>
+        </m:r>
+      </m:oMath>
+      <w:r>
+        <w:t xml:space="preserve">, </w:t>
+      </w:r>
+      <m:oMath>
+        <m:sSub>
+          <m:sSubPr>
+            <m:ctrlPr>
+              <w:rPr>
+                <w:rFonts w:ascii="Cambria Math" w:hAnsi="Cambria Math"/>
+                <w:i/>
+              </w:rPr>
+            </m:ctrlPr>
+          </m:sSubPr>
+          <m:e>
+            <m:r>
+              <w:rPr>
+                <w:rFonts w:ascii="Cambria Math" w:hAnsi="Cambria Math"/>
+              </w:rPr>
+              <m:t>b</m:t>
+            </m:r>
+          </m:e>
+          <m:sub>
+            <m:r>
+              <w:rPr>
+                <w:rFonts w:ascii="Cambria Math" w:hAnsi="Cambria Math"/>
+              </w:rPr>
+              <m:t>max/c</m:t>
+            </m:r>
+          </m:sub>
+        </m:sSub>
+        <m:r>
+          <w:rPr>
+            <w:rFonts w:ascii="Cambria Math" w:hAnsi="Cambria Math"/>
+          </w:rPr>
+          <m:t>=4-1+4</m:t>
+        </m:r>
+        <m:r>
+          <w:rPr>
+            <w:rFonts w:ascii="Cambria Math" w:hAnsi="Cambria Math"/>
+          </w:rPr>
+          <m:t>=</m:t>
+        </m:r>
+        <m:r>
+          <w:rPr>
+            <w:rFonts w:ascii="Cambria Math" w:hAnsi="Cambria Math"/>
+          </w:rPr>
+          <m:t>7</m:t>
+        </m:r>
+        <m:r>
+          <w:rPr>
+            <w:rFonts w:ascii="Cambria Math" w:hAnsi="Cambria Math"/>
+          </w:rPr>
+          <m:t>≈4</m:t>
+        </m:r>
+      </m:oMath>
+    </w:p>
+    <w:p>
+      <w:r>
+        <w:t xml:space="preserve">Pour les 4 cas suivant nous fixerons n </w:t>
+      </w:r>
+      <m:oMath>
+        <m:r>
+          <w:rPr>
+            <w:rFonts w:ascii="Cambria Math" w:hAnsi="Cambria Math"/>
+          </w:rPr>
+          <m:t>=</m:t>
+        </m:r>
+        <m:r>
+          <w:rPr>
+            <w:rFonts w:ascii="Cambria Math" w:hAnsi="Cambria Math"/>
+          </w:rPr>
+          <m:t>2</m:t>
+        </m:r>
+      </m:oMath>
+    </w:p>
+    <w:p>
+      <w:r>
+        <w:t xml:space="preserve">Soit </w:t>
+      </w:r>
+      <m:oMath>
+        <m:sSub>
+          <m:sSubPr>
+            <m:ctrlPr>
+              <w:rPr>
+                <w:rFonts w:ascii="Cambria Math" w:hAnsi="Cambria Math"/>
+                <w:i/>
+              </w:rPr>
+            </m:ctrlPr>
+          </m:sSubPr>
+          <m:e>
+            <m:r>
+              <w:rPr>
+                <w:rFonts w:ascii="Cambria Math" w:hAnsi="Cambria Math"/>
+              </w:rPr>
+              <m:t>d</m:t>
+            </m:r>
+          </m:e>
+          <m:sub>
+            <m:r>
+              <w:rPr>
+                <w:rFonts w:ascii="Cambria Math" w:hAnsi="Cambria Math"/>
+              </w:rPr>
+              <m:t>o/c</m:t>
+            </m:r>
+          </m:sub>
+        </m:sSub>
+        <m:r>
+          <w:rPr>
+            <w:rFonts w:ascii="Cambria Math" w:hAnsi="Cambria Math"/>
+          </w:rPr>
+          <m:t>=1</m:t>
+        </m:r>
+      </m:oMath>
+      <w:r>
+        <w:t xml:space="preserve">, </w:t>
+      </w:r>
+      <m:oMath>
+        <m:sSub>
+          <m:sSubPr>
+            <m:ctrlPr>
+              <w:rPr>
+                <w:rFonts w:ascii="Cambria Math" w:hAnsi="Cambria Math"/>
+                <w:i/>
+              </w:rPr>
+            </m:ctrlPr>
+          </m:sSubPr>
+          <m:e>
+            <m:r>
+              <w:rPr>
+                <w:rFonts w:ascii="Cambria Math" w:hAnsi="Cambria Math"/>
+              </w:rPr>
+              <m:t>b</m:t>
+            </m:r>
+          </m:e>
+          <m:sub>
+            <m:r>
+              <w:rPr>
+                <w:rFonts w:ascii="Cambria Math" w:hAnsi="Cambria Math"/>
+              </w:rPr>
+              <m:t>max/c</m:t>
+            </m:r>
+          </m:sub>
+        </m:sSub>
+        <m:r>
+          <w:rPr>
+            <w:rFonts w:ascii="Cambria Math" w:hAnsi="Cambria Math"/>
+          </w:rPr>
+          <m:t>=4-</m:t>
+        </m:r>
+        <m:r>
+          <w:rPr>
+            <w:rFonts w:ascii="Cambria Math" w:hAnsi="Cambria Math"/>
+          </w:rPr>
+          <m:t>2</m:t>
+        </m:r>
+        <m:r>
+          <w:rPr>
+            <w:rFonts w:ascii="Cambria Math" w:hAnsi="Cambria Math"/>
+          </w:rPr>
+          <m:t>+1=</m:t>
+        </m:r>
+        <m:r>
+          <w:rPr>
+            <w:rFonts w:ascii="Cambria Math" w:hAnsi="Cambria Math"/>
+          </w:rPr>
+          <m:t>3</m:t>
+        </m:r>
+      </m:oMath>
+    </w:p>
+    <w:p>
+      <w:r>
+        <w:t xml:space="preserve">Soit </w:t>
+      </w:r>
+      <m:oMath>
+        <m:sSub>
+          <m:sSubPr>
+            <m:ctrlPr>
+              <w:rPr>
+                <w:rFonts w:ascii="Cambria Math" w:hAnsi="Cambria Math"/>
+                <w:i/>
+              </w:rPr>
+            </m:ctrlPr>
+          </m:sSubPr>
+          <m:e>
+            <m:r>
+              <w:rPr>
+                <w:rFonts w:ascii="Cambria Math" w:hAnsi="Cambria Math"/>
+              </w:rPr>
+              <m:t>d</m:t>
+            </m:r>
+          </m:e>
+          <m:sub>
+            <m:r>
+              <w:rPr>
+                <w:rFonts w:ascii="Cambria Math" w:hAnsi="Cambria Math"/>
+              </w:rPr>
+              <m:t>o/c</m:t>
+            </m:r>
+          </m:sub>
+        </m:sSub>
+        <m:r>
+          <w:rPr>
+            <w:rFonts w:ascii="Cambria Math" w:hAnsi="Cambria Math"/>
+          </w:rPr>
+          <m:t>=2</m:t>
+        </m:r>
+      </m:oMath>
+      <w:r>
+        <w:t xml:space="preserve">, </w:t>
+      </w:r>
+      <m:oMath>
+        <m:sSub>
+          <m:sSubPr>
+            <m:ctrlPr>
+              <w:rPr>
+                <w:rFonts w:ascii="Cambria Math" w:hAnsi="Cambria Math"/>
+                <w:i/>
+              </w:rPr>
+            </m:ctrlPr>
+          </m:sSubPr>
+          <m:e>
+            <m:r>
+              <w:rPr>
+                <w:rFonts w:ascii="Cambria Math" w:hAnsi="Cambria Math"/>
+              </w:rPr>
+              <m:t>b</m:t>
+            </m:r>
+          </m:e>
+          <m:sub>
+            <m:r>
+              <w:rPr>
+                <w:rFonts w:ascii="Cambria Math" w:hAnsi="Cambria Math"/>
+              </w:rPr>
+              <m:t>max/c</m:t>
+            </m:r>
+          </m:sub>
+        </m:sSub>
+        <m:r>
+          <w:rPr>
+            <w:rFonts w:ascii="Cambria Math" w:hAnsi="Cambria Math"/>
+          </w:rPr>
+          <m:t>=4-2</m:t>
+        </m:r>
+        <m:r>
+          <w:rPr>
+            <w:rFonts w:ascii="Cambria Math" w:hAnsi="Cambria Math"/>
+          </w:rPr>
+          <m:t>+2=4</m:t>
+        </m:r>
+      </m:oMath>
+    </w:p>
+    <w:p>
+      <w:r>
+        <w:t xml:space="preserve">Soit </w:t>
+      </w:r>
+      <m:oMath>
+        <m:sSub>
+          <m:sSubPr>
+            <m:ctrlPr>
+              <w:rPr>
+                <w:rFonts w:ascii="Cambria Math" w:hAnsi="Cambria Math"/>
+                <w:i/>
+              </w:rPr>
+            </m:ctrlPr>
+          </m:sSubPr>
+          <m:e>
+            <m:r>
+              <w:rPr>
+                <w:rFonts w:ascii="Cambria Math" w:hAnsi="Cambria Math"/>
+              </w:rPr>
+              <m:t>d</m:t>
+            </m:r>
+          </m:e>
+          <m:sub>
+            <m:r>
+              <w:rPr>
+                <w:rFonts w:ascii="Cambria Math" w:hAnsi="Cambria Math"/>
+              </w:rPr>
+              <m:t>o/c</m:t>
+            </m:r>
+          </m:sub>
+        </m:sSub>
+        <m:r>
+          <w:rPr>
+            <w:rFonts w:ascii="Cambria Math" w:hAnsi="Cambria Math"/>
+          </w:rPr>
+          <m:t>=3</m:t>
+        </m:r>
+      </m:oMath>
+      <w:r>
+        <w:t xml:space="preserve">, </w:t>
+      </w:r>
+      <m:oMath>
+        <m:sSub>
+          <m:sSubPr>
+            <m:ctrlPr>
+              <w:rPr>
+                <w:rFonts w:ascii="Cambria Math" w:hAnsi="Cambria Math"/>
+                <w:i/>
+              </w:rPr>
+            </m:ctrlPr>
+          </m:sSubPr>
+          <m:e>
+            <m:r>
+              <w:rPr>
+                <w:rFonts w:ascii="Cambria Math" w:hAnsi="Cambria Math"/>
+              </w:rPr>
+              <m:t>b</m:t>
+            </m:r>
+          </m:e>
+          <m:sub>
+            <m:r>
+              <w:rPr>
+                <w:rFonts w:ascii="Cambria Math" w:hAnsi="Cambria Math"/>
+              </w:rPr>
+              <m:t>max/c</m:t>
+            </m:r>
+          </m:sub>
+        </m:sSub>
+        <m:r>
+          <w:rPr>
+            <w:rFonts w:ascii="Cambria Math" w:hAnsi="Cambria Math"/>
+          </w:rPr>
+          <m:t>=4-2</m:t>
+        </m:r>
+        <m:r>
+          <w:rPr>
+            <w:rFonts w:ascii="Cambria Math" w:hAnsi="Cambria Math"/>
+          </w:rPr>
+          <m:t>+3=</m:t>
+        </m:r>
+        <m:r>
+          <w:rPr>
+            <w:rFonts w:ascii="Cambria Math" w:hAnsi="Cambria Math"/>
+          </w:rPr>
+          <m:t>5≈4</m:t>
+        </m:r>
+      </m:oMath>
+    </w:p>
+    <w:p>
+      <w:r>
+        <w:t xml:space="preserve">Soit </w:t>
+      </w:r>
+      <m:oMath>
+        <m:sSub>
+          <m:sSubPr>
+            <m:ctrlPr>
+              <w:rPr>
+                <w:rFonts w:ascii="Cambria Math" w:hAnsi="Cambria Math"/>
+                <w:i/>
+              </w:rPr>
+            </m:ctrlPr>
+          </m:sSubPr>
+          <m:e>
+            <m:r>
+              <w:rPr>
+                <w:rFonts w:ascii="Cambria Math" w:hAnsi="Cambria Math"/>
+              </w:rPr>
+              <m:t>d</m:t>
+            </m:r>
+          </m:e>
+          <m:sub>
+            <m:r>
+              <w:rPr>
+                <w:rFonts w:ascii="Cambria Math" w:hAnsi="Cambria Math"/>
+              </w:rPr>
+              <m:t>o/c</m:t>
+            </m:r>
+          </m:sub>
+        </m:sSub>
+        <m:r>
+          <w:rPr>
+            <w:rFonts w:ascii="Cambria Math" w:hAnsi="Cambria Math"/>
+          </w:rPr>
+          <m:t>=4</m:t>
+        </m:r>
+      </m:oMath>
+      <w:r>
+        <w:t xml:space="preserve">, </w:t>
+      </w:r>
+      <m:oMath>
+        <m:sSub>
+          <m:sSubPr>
+            <m:ctrlPr>
+              <w:rPr>
+                <w:rFonts w:ascii="Cambria Math" w:hAnsi="Cambria Math"/>
+                <w:i/>
+              </w:rPr>
+            </m:ctrlPr>
+          </m:sSubPr>
+          <m:e>
+            <m:r>
+              <w:rPr>
+                <w:rFonts w:ascii="Cambria Math" w:hAnsi="Cambria Math"/>
+              </w:rPr>
+              <m:t>b</m:t>
+            </m:r>
+          </m:e>
+          <m:sub>
+            <m:r>
+              <w:rPr>
+                <w:rFonts w:ascii="Cambria Math" w:hAnsi="Cambria Math"/>
+              </w:rPr>
+              <m:t>max/c</m:t>
+            </m:r>
+          </m:sub>
+        </m:sSub>
+        <m:r>
+          <w:rPr>
+            <w:rFonts w:ascii="Cambria Math" w:hAnsi="Cambria Math"/>
+          </w:rPr>
+          <m:t>=4-2</m:t>
+        </m:r>
+        <m:r>
+          <w:rPr>
+            <w:rFonts w:ascii="Cambria Math" w:hAnsi="Cambria Math"/>
+          </w:rPr>
+          <m:t>+4=</m:t>
+        </m:r>
+        <m:r>
+          <w:rPr>
+            <w:rFonts w:ascii="Cambria Math" w:hAnsi="Cambria Math"/>
+          </w:rPr>
+          <m:t>6</m:t>
+        </m:r>
+        <m:r>
+          <w:rPr>
+            <w:rFonts w:ascii="Cambria Math" w:hAnsi="Cambria Math"/>
+          </w:rPr>
+          <m:t>≈4</m:t>
+        </m:r>
+      </m:oMath>
+    </w:p>
+    <w:p>
+      <w:r>
+        <w:t xml:space="preserve">Pour les 4 cas suivant nous fixerons n </w:t>
+      </w:r>
+      <m:oMath>
+        <m:r>
+          <w:rPr>
+            <w:rFonts w:ascii="Cambria Math" w:hAnsi="Cambria Math"/>
+          </w:rPr>
+          <m:t>=</m:t>
+        </m:r>
+        <m:r>
+          <w:rPr>
+            <w:rFonts w:ascii="Cambria Math" w:hAnsi="Cambria Math"/>
+          </w:rPr>
+          <m:t>3</m:t>
+        </m:r>
+      </m:oMath>
+    </w:p>
+    <w:p>
+      <w:r>
+        <w:t xml:space="preserve">Soit </w:t>
+      </w:r>
+      <m:oMath>
+        <m:sSub>
+          <m:sSubPr>
+            <m:ctrlPr>
+              <w:rPr>
+                <w:rFonts w:ascii="Cambria Math" w:hAnsi="Cambria Math"/>
+                <w:i/>
+              </w:rPr>
+            </m:ctrlPr>
+          </m:sSubPr>
+          <m:e>
+            <m:r>
+              <w:rPr>
+                <w:rFonts w:ascii="Cambria Math" w:hAnsi="Cambria Math"/>
+              </w:rPr>
+              <m:t>d</m:t>
+            </m:r>
+          </m:e>
+          <m:sub>
+            <m:r>
+              <w:rPr>
+                <w:rFonts w:ascii="Cambria Math" w:hAnsi="Cambria Math"/>
+              </w:rPr>
+              <m:t>o/c</m:t>
+            </m:r>
+          </m:sub>
+        </m:sSub>
+        <m:r>
+          <w:rPr>
+            <w:rFonts w:ascii="Cambria Math" w:hAnsi="Cambria Math"/>
+          </w:rPr>
+          <m:t>=1</m:t>
+        </m:r>
+      </m:oMath>
+      <w:r>
+        <w:t xml:space="preserve">, </w:t>
+      </w:r>
+      <m:oMath>
+        <m:sSub>
+          <m:sSubPr>
+            <m:ctrlPr>
+              <w:rPr>
+                <w:rFonts w:ascii="Cambria Math" w:hAnsi="Cambria Math"/>
+                <w:i/>
+              </w:rPr>
+            </m:ctrlPr>
+          </m:sSubPr>
+          <m:e>
+            <m:r>
+              <w:rPr>
+                <w:rFonts w:ascii="Cambria Math" w:hAnsi="Cambria Math"/>
+              </w:rPr>
+              <m:t>b</m:t>
+            </m:r>
+          </m:e>
+          <m:sub>
+            <m:r>
+              <w:rPr>
+                <w:rFonts w:ascii="Cambria Math" w:hAnsi="Cambria Math"/>
+              </w:rPr>
+              <m:t>max/c</m:t>
+            </m:r>
+          </m:sub>
+        </m:sSub>
+        <m:r>
+          <w:rPr>
+            <w:rFonts w:ascii="Cambria Math" w:hAnsi="Cambria Math"/>
+          </w:rPr>
+          <m:t>=4-3</m:t>
+        </m:r>
+        <m:r>
+          <w:rPr>
+            <w:rFonts w:ascii="Cambria Math" w:hAnsi="Cambria Math"/>
+          </w:rPr>
+          <m:t>+1=</m:t>
+        </m:r>
+        <m:r>
+          <w:rPr>
+            <w:rFonts w:ascii="Cambria Math" w:hAnsi="Cambria Math"/>
+          </w:rPr>
+          <m:t>2</m:t>
+        </m:r>
+      </m:oMath>
+    </w:p>
+    <w:p>
+      <w:r>
+        <w:t xml:space="preserve">Soit </w:t>
+      </w:r>
+      <m:oMath>
+        <m:sSub>
+          <m:sSubPr>
+            <m:ctrlPr>
+              <w:rPr>
+                <w:rFonts w:ascii="Cambria Math" w:hAnsi="Cambria Math"/>
+                <w:i/>
+              </w:rPr>
+            </m:ctrlPr>
+          </m:sSubPr>
+          <m:e>
+            <m:r>
+              <w:rPr>
+                <w:rFonts w:ascii="Cambria Math" w:hAnsi="Cambria Math"/>
+              </w:rPr>
+              <m:t>d</m:t>
+            </m:r>
+          </m:e>
+          <m:sub>
+            <m:r>
+              <w:rPr>
+                <w:rFonts w:ascii="Cambria Math" w:hAnsi="Cambria Math"/>
+              </w:rPr>
+              <m:t>o/c</m:t>
+            </m:r>
+          </m:sub>
+        </m:sSub>
+        <m:r>
+          <w:rPr>
+            <w:rFonts w:ascii="Cambria Math" w:hAnsi="Cambria Math"/>
+          </w:rPr>
+          <m:t>=2</m:t>
+        </m:r>
+      </m:oMath>
+      <w:r>
+        <w:t xml:space="preserve">, </w:t>
+      </w:r>
+      <m:oMath>
+        <m:sSub>
+          <m:sSubPr>
+            <m:ctrlPr>
+              <w:rPr>
+                <w:rFonts w:ascii="Cambria Math" w:hAnsi="Cambria Math"/>
+                <w:i/>
+              </w:rPr>
+            </m:ctrlPr>
+          </m:sSubPr>
+          <m:e>
+            <m:r>
+              <w:rPr>
+                <w:rFonts w:ascii="Cambria Math" w:hAnsi="Cambria Math"/>
+              </w:rPr>
+              <m:t>b</m:t>
+            </m:r>
+          </m:e>
+          <m:sub>
+            <m:r>
+              <w:rPr>
+                <w:rFonts w:ascii="Cambria Math" w:hAnsi="Cambria Math"/>
+              </w:rPr>
+              <m:t>max/c</m:t>
+            </m:r>
+          </m:sub>
+        </m:sSub>
+        <m:r>
+          <w:rPr>
+            <w:rFonts w:ascii="Cambria Math" w:hAnsi="Cambria Math"/>
+          </w:rPr>
+          <m:t>=4-3</m:t>
+        </m:r>
+        <m:r>
+          <w:rPr>
+            <w:rFonts w:ascii="Cambria Math" w:hAnsi="Cambria Math"/>
+          </w:rPr>
+          <m:t>+2=</m:t>
+        </m:r>
+        <m:r>
+          <w:rPr>
+            <w:rFonts w:ascii="Cambria Math" w:hAnsi="Cambria Math"/>
+          </w:rPr>
+          <m:t>3</m:t>
+        </m:r>
+      </m:oMath>
+    </w:p>
+    <w:p>
+      <w:r>
+        <w:t xml:space="preserve">Soit </w:t>
+      </w:r>
+      <m:oMath>
+        <m:sSub>
+          <m:sSubPr>
+            <m:ctrlPr>
+              <w:rPr>
+                <w:rFonts w:ascii="Cambria Math" w:hAnsi="Cambria Math"/>
+                <w:i/>
+              </w:rPr>
+            </m:ctrlPr>
+          </m:sSubPr>
+          <m:e>
+            <m:r>
+              <w:rPr>
+                <w:rFonts w:ascii="Cambria Math" w:hAnsi="Cambria Math"/>
+              </w:rPr>
+              <m:t>d</m:t>
+            </m:r>
+          </m:e>
+          <m:sub>
+            <m:r>
+              <w:rPr>
+                <w:rFonts w:ascii="Cambria Math" w:hAnsi="Cambria Math"/>
+              </w:rPr>
+              <m:t>o/c</m:t>
+            </m:r>
+          </m:sub>
+        </m:sSub>
+        <m:r>
+          <w:rPr>
+            <w:rFonts w:ascii="Cambria Math" w:hAnsi="Cambria Math"/>
+          </w:rPr>
+          <m:t>=3</m:t>
+        </m:r>
+      </m:oMath>
+      <w:r>
+        <w:t xml:space="preserve">, </w:t>
+      </w:r>
+      <m:oMath>
+        <m:sSub>
+          <m:sSubPr>
+            <m:ctrlPr>
+              <w:rPr>
+                <w:rFonts w:ascii="Cambria Math" w:hAnsi="Cambria Math"/>
+                <w:i/>
+              </w:rPr>
+            </m:ctrlPr>
+          </m:sSubPr>
+          <m:e>
+            <m:r>
+              <w:rPr>
+                <w:rFonts w:ascii="Cambria Math" w:hAnsi="Cambria Math"/>
+              </w:rPr>
+              <m:t>b</m:t>
+            </m:r>
+          </m:e>
+          <m:sub>
+            <m:r>
+              <w:rPr>
+                <w:rFonts w:ascii="Cambria Math" w:hAnsi="Cambria Math"/>
+              </w:rPr>
+              <m:t>max/c</m:t>
+            </m:r>
+          </m:sub>
+        </m:sSub>
+        <m:r>
+          <w:rPr>
+            <w:rFonts w:ascii="Cambria Math" w:hAnsi="Cambria Math"/>
+          </w:rPr>
+          <m:t>=4-3</m:t>
+        </m:r>
+        <m:r>
+          <w:rPr>
+            <w:rFonts w:ascii="Cambria Math" w:hAnsi="Cambria Math"/>
+          </w:rPr>
+          <m:t>+3=</m:t>
+        </m:r>
+        <m:r>
+          <w:rPr>
+            <w:rFonts w:ascii="Cambria Math" w:hAnsi="Cambria Math"/>
+          </w:rPr>
+          <m:t>4</m:t>
+        </m:r>
+      </m:oMath>
+    </w:p>
+    <w:p>
+      <w:r>
+        <w:t xml:space="preserve">Soit </w:t>
+      </w:r>
+      <m:oMath>
+        <m:sSub>
+          <m:sSubPr>
+            <m:ctrlPr>
+              <w:rPr>
+                <w:rFonts w:ascii="Cambria Math" w:hAnsi="Cambria Math"/>
+                <w:i/>
+              </w:rPr>
+            </m:ctrlPr>
+          </m:sSubPr>
+          <m:e>
+            <m:r>
+              <w:rPr>
+                <w:rFonts w:ascii="Cambria Math" w:hAnsi="Cambria Math"/>
+              </w:rPr>
+              <m:t>d</m:t>
+            </m:r>
+          </m:e>
+          <m:sub>
+            <m:r>
+              <w:rPr>
+                <w:rFonts w:ascii="Cambria Math" w:hAnsi="Cambria Math"/>
+              </w:rPr>
+              <m:t>o/c</m:t>
+            </m:r>
+          </m:sub>
+        </m:sSub>
+        <m:r>
+          <w:rPr>
+            <w:rFonts w:ascii="Cambria Math" w:hAnsi="Cambria Math"/>
+          </w:rPr>
+          <m:t>=4</m:t>
+        </m:r>
+      </m:oMath>
+      <w:r>
+        <w:t xml:space="preserve">, </w:t>
+      </w:r>
+      <m:oMath>
+        <m:sSub>
+          <m:sSubPr>
+            <m:ctrlPr>
+              <w:rPr>
+                <w:rFonts w:ascii="Cambria Math" w:hAnsi="Cambria Math"/>
+                <w:i/>
+              </w:rPr>
+            </m:ctrlPr>
+          </m:sSubPr>
+          <m:e>
+            <m:r>
+              <w:rPr>
+                <w:rFonts w:ascii="Cambria Math" w:hAnsi="Cambria Math"/>
+              </w:rPr>
+              <m:t>b</m:t>
+            </m:r>
+          </m:e>
+          <m:sub>
+            <m:r>
+              <w:rPr>
+                <w:rFonts w:ascii="Cambria Math" w:hAnsi="Cambria Math"/>
+              </w:rPr>
+              <m:t>max/c</m:t>
+            </m:r>
+          </m:sub>
+        </m:sSub>
+        <m:r>
+          <w:rPr>
+            <w:rFonts w:ascii="Cambria Math" w:hAnsi="Cambria Math"/>
+          </w:rPr>
+          <m:t>=4-3</m:t>
+        </m:r>
+        <m:r>
+          <w:rPr>
+            <w:rFonts w:ascii="Cambria Math" w:hAnsi="Cambria Math"/>
+          </w:rPr>
+          <m:t>+4=</m:t>
+        </m:r>
+        <m:r>
+          <w:rPr>
+            <w:rFonts w:ascii="Cambria Math" w:hAnsi="Cambria Math"/>
+          </w:rPr>
+          <m:t>5</m:t>
+        </m:r>
+        <m:r>
+          <w:rPr>
+            <w:rFonts w:ascii="Cambria Math" w:hAnsi="Cambria Math"/>
+          </w:rPr>
+          <m:t>≈4</m:t>
+        </m:r>
+      </m:oMath>
+    </w:p>
+    <w:p>
+      <w:r>
+        <w:t xml:space="preserve">Pour les 4 cas suivant nous fixerons n </w:t>
+      </w:r>
+      <m:oMath>
+        <m:r>
+          <w:rPr>
+            <w:rFonts w:ascii="Cambria Math" w:hAnsi="Cambria Math"/>
+          </w:rPr>
+          <m:t>=</m:t>
+        </m:r>
+        <m:r>
+          <w:rPr>
+            <w:rFonts w:ascii="Cambria Math" w:hAnsi="Cambria Math"/>
+          </w:rPr>
+          <m:t>4</m:t>
+        </m:r>
+      </m:oMath>
+    </w:p>
+    <w:p>
+      <w:r>
+        <w:t xml:space="preserve">Soit </w:t>
+      </w:r>
+      <m:oMath>
+        <m:sSub>
+          <m:sSubPr>
+            <m:ctrlPr>
+              <w:rPr>
+                <w:rFonts w:ascii="Cambria Math" w:hAnsi="Cambria Math"/>
+                <w:i/>
+              </w:rPr>
+            </m:ctrlPr>
+          </m:sSubPr>
+          <m:e>
+            <m:r>
+              <w:rPr>
+                <w:rFonts w:ascii="Cambria Math" w:hAnsi="Cambria Math"/>
+              </w:rPr>
+              <m:t>d</m:t>
+            </m:r>
+          </m:e>
+          <m:sub>
+            <m:r>
+              <w:rPr>
+                <w:rFonts w:ascii="Cambria Math" w:hAnsi="Cambria Math"/>
+              </w:rPr>
+              <m:t>o/c</m:t>
+            </m:r>
+          </m:sub>
+        </m:sSub>
+        <m:r>
+          <w:rPr>
+            <w:rFonts w:ascii="Cambria Math" w:hAnsi="Cambria Math"/>
+          </w:rPr>
+          <m:t>=1</m:t>
+        </m:r>
+      </m:oMath>
+      <w:r>
+        <w:t xml:space="preserve">, </w:t>
+      </w:r>
+      <m:oMath>
+        <m:sSub>
+          <m:sSubPr>
+            <m:ctrlPr>
+              <w:rPr>
+                <w:rFonts w:ascii="Cambria Math" w:hAnsi="Cambria Math"/>
+                <w:i/>
+              </w:rPr>
+            </m:ctrlPr>
+          </m:sSubPr>
+          <m:e>
+            <m:r>
+              <w:rPr>
+                <w:rFonts w:ascii="Cambria Math" w:hAnsi="Cambria Math"/>
+              </w:rPr>
+              <m:t>b</m:t>
+            </m:r>
+          </m:e>
+          <m:sub>
+            <m:r>
+              <w:rPr>
+                <w:rFonts w:ascii="Cambria Math" w:hAnsi="Cambria Math"/>
+              </w:rPr>
+              <m:t>max/c</m:t>
+            </m:r>
+          </m:sub>
+        </m:sSub>
+        <m:r>
+          <w:rPr>
+            <w:rFonts w:ascii="Cambria Math" w:hAnsi="Cambria Math"/>
+          </w:rPr>
+          <m:t>=4-4</m:t>
+        </m:r>
+        <m:r>
+          <w:rPr>
+            <w:rFonts w:ascii="Cambria Math" w:hAnsi="Cambria Math"/>
+          </w:rPr>
+          <m:t>+1=</m:t>
+        </m:r>
+        <m:r>
+          <w:rPr>
+            <w:rFonts w:ascii="Cambria Math" w:hAnsi="Cambria Math"/>
+          </w:rPr>
+          <m:t>1</m:t>
+        </m:r>
+      </m:oMath>
+    </w:p>
+    <w:p>
+      <w:r>
+        <w:t xml:space="preserve">Soit </w:t>
+      </w:r>
+      <m:oMath>
+        <m:sSub>
+          <m:sSubPr>
+            <m:ctrlPr>
+              <w:rPr>
+                <w:rFonts w:ascii="Cambria Math" w:hAnsi="Cambria Math"/>
+                <w:i/>
+              </w:rPr>
+            </m:ctrlPr>
+          </m:sSubPr>
+          <m:e>
+            <m:r>
+              <w:rPr>
+                <w:rFonts w:ascii="Cambria Math" w:hAnsi="Cambria Math"/>
+              </w:rPr>
+              <m:t>d</m:t>
+            </m:r>
+          </m:e>
+          <m:sub>
+            <m:r>
+              <w:rPr>
+                <w:rFonts w:ascii="Cambria Math" w:hAnsi="Cambria Math"/>
+              </w:rPr>
+              <m:t>o/c</m:t>
+            </m:r>
+          </m:sub>
+        </m:sSub>
+        <m:r>
+          <w:rPr>
+            <w:rFonts w:ascii="Cambria Math" w:hAnsi="Cambria Math"/>
+          </w:rPr>
+          <m:t>=2</m:t>
+        </m:r>
+      </m:oMath>
+      <w:r>
+        <w:t xml:space="preserve">, </w:t>
+      </w:r>
+      <m:oMath>
+        <m:sSub>
+          <m:sSubPr>
+            <m:ctrlPr>
+              <w:rPr>
+                <w:rFonts w:ascii="Cambria Math" w:hAnsi="Cambria Math"/>
+                <w:i/>
+              </w:rPr>
+            </m:ctrlPr>
+          </m:sSubPr>
+          <m:e>
+            <m:r>
+              <w:rPr>
+                <w:rFonts w:ascii="Cambria Math" w:hAnsi="Cambria Math"/>
+              </w:rPr>
+              <m:t>b</m:t>
+            </m:r>
+          </m:e>
+          <m:sub>
+            <m:r>
+              <w:rPr>
+                <w:rFonts w:ascii="Cambria Math" w:hAnsi="Cambria Math"/>
+              </w:rPr>
+              <m:t>max/c</m:t>
+            </m:r>
+          </m:sub>
+        </m:sSub>
+        <m:r>
+          <w:rPr>
+            <w:rFonts w:ascii="Cambria Math" w:hAnsi="Cambria Math"/>
+          </w:rPr>
+          <m:t>=4-4</m:t>
+        </m:r>
+        <m:r>
+          <w:rPr>
+            <w:rFonts w:ascii="Cambria Math" w:hAnsi="Cambria Math"/>
+          </w:rPr>
+          <m:t>+2=</m:t>
+        </m:r>
+        <m:r>
+          <w:rPr>
+            <w:rFonts w:ascii="Cambria Math" w:hAnsi="Cambria Math"/>
+          </w:rPr>
+          <m:t>2</m:t>
+        </m:r>
+      </m:oMath>
+    </w:p>
+    <w:p>
+      <w:r>
+        <w:t xml:space="preserve">Soit </w:t>
+      </w:r>
+      <m:oMath>
+        <m:sSub>
+          <m:sSubPr>
+            <m:ctrlPr>
+              <w:rPr>
+                <w:rFonts w:ascii="Cambria Math" w:hAnsi="Cambria Math"/>
+                <w:i/>
+              </w:rPr>
+            </m:ctrlPr>
+          </m:sSubPr>
+          <m:e>
+            <m:r>
+              <w:rPr>
+                <w:rFonts w:ascii="Cambria Math" w:hAnsi="Cambria Math"/>
+              </w:rPr>
+              <m:t>d</m:t>
+            </m:r>
+          </m:e>
+          <m:sub>
+            <m:r>
+              <w:rPr>
+                <w:rFonts w:ascii="Cambria Math" w:hAnsi="Cambria Math"/>
+              </w:rPr>
+              <m:t>o/c</m:t>
+            </m:r>
+          </m:sub>
+        </m:sSub>
+        <m:r>
+          <w:rPr>
+            <w:rFonts w:ascii="Cambria Math" w:hAnsi="Cambria Math"/>
+          </w:rPr>
+          <m:t>=3</m:t>
+        </m:r>
+      </m:oMath>
+      <w:r>
+        <w:t xml:space="preserve">, </w:t>
+      </w:r>
+      <m:oMath>
+        <m:sSub>
+          <m:sSubPr>
+            <m:ctrlPr>
+              <w:rPr>
+                <w:rFonts w:ascii="Cambria Math" w:hAnsi="Cambria Math"/>
+                <w:i/>
+              </w:rPr>
+            </m:ctrlPr>
+          </m:sSubPr>
+          <m:e>
+            <m:r>
+              <w:rPr>
+                <w:rFonts w:ascii="Cambria Math" w:hAnsi="Cambria Math"/>
+              </w:rPr>
+              <m:t>b</m:t>
+            </m:r>
+          </m:e>
+          <m:sub>
+            <m:r>
+              <w:rPr>
+                <w:rFonts w:ascii="Cambria Math" w:hAnsi="Cambria Math"/>
+              </w:rPr>
+              <m:t>max/c</m:t>
+            </m:r>
+          </m:sub>
+        </m:sSub>
+        <m:r>
+          <w:rPr>
+            <w:rFonts w:ascii="Cambria Math" w:hAnsi="Cambria Math"/>
+          </w:rPr>
+          <m:t>=4-4</m:t>
+        </m:r>
+        <m:r>
+          <w:rPr>
+            <w:rFonts w:ascii="Cambria Math" w:hAnsi="Cambria Math"/>
+          </w:rPr>
+          <m:t>+3=</m:t>
+        </m:r>
+        <m:r>
+          <w:rPr>
+            <w:rFonts w:ascii="Cambria Math" w:hAnsi="Cambria Math"/>
+          </w:rPr>
+          <m:t>3</m:t>
+        </m:r>
+      </m:oMath>
+    </w:p>
+    <w:p>
+      <w:r>
+        <w:t xml:space="preserve">Soit </w:t>
+      </w:r>
+      <m:oMath>
+        <m:sSub>
+          <m:sSubPr>
+            <m:ctrlPr>
+              <w:rPr>
+                <w:rFonts w:ascii="Cambria Math" w:hAnsi="Cambria Math"/>
+                <w:i/>
+              </w:rPr>
+            </m:ctrlPr>
+          </m:sSubPr>
+          <m:e>
+            <m:r>
+              <w:rPr>
+                <w:rFonts w:ascii="Cambria Math" w:hAnsi="Cambria Math"/>
+              </w:rPr>
+              <m:t>d</m:t>
+            </m:r>
+          </m:e>
+          <m:sub>
+            <m:r>
+              <w:rPr>
+                <w:rFonts w:ascii="Cambria Math" w:hAnsi="Cambria Math"/>
+              </w:rPr>
+              <m:t>o/c</m:t>
+            </m:r>
+          </m:sub>
+        </m:sSub>
+        <m:r>
+          <w:rPr>
+            <w:rFonts w:ascii="Cambria Math" w:hAnsi="Cambria Math"/>
+          </w:rPr>
+          <m:t>=4</m:t>
+        </m:r>
+      </m:oMath>
+      <w:r>
+        <w:t xml:space="preserve">, </w:t>
+      </w:r>
+      <m:oMath>
+        <m:sSub>
+          <m:sSubPr>
+            <m:ctrlPr>
+              <w:rPr>
+                <w:rFonts w:ascii="Cambria Math" w:hAnsi="Cambria Math"/>
+                <w:i/>
+              </w:rPr>
+            </m:ctrlPr>
+          </m:sSubPr>
+          <m:e>
+            <m:r>
+              <w:rPr>
+                <w:rFonts w:ascii="Cambria Math" w:hAnsi="Cambria Math"/>
+              </w:rPr>
+              <m:t>b</m:t>
+            </m:r>
+          </m:e>
+          <m:sub>
+            <m:r>
+              <w:rPr>
+                <w:rFonts w:ascii="Cambria Math" w:hAnsi="Cambria Math"/>
+              </w:rPr>
+              <m:t>max/c</m:t>
+            </m:r>
+          </m:sub>
+        </m:sSub>
+        <m:r>
+          <w:rPr>
+            <w:rFonts w:ascii="Cambria Math" w:hAnsi="Cambria Math"/>
+          </w:rPr>
+          <m:t>=4-4</m:t>
+        </m:r>
+        <m:r>
+          <w:rPr>
+            <w:rFonts w:ascii="Cambria Math" w:hAnsi="Cambria Math"/>
+          </w:rPr>
+          <m:t>+4=4</m:t>
+        </m:r>
+      </m:oMath>
+    </w:p>
+    <w:p/>
+    <w:p/>
     <w:sectPr>
       <w:pgSz w:w="11906" w:h="16838"/>
       <w:pgMar w:top="1417" w:right="1417" w:bottom="1417" w:left="1417" w:header="708" w:footer="708" w:gutter="0"/>
@@ -1341,6 +3349,45 @@
       <w:szCs w:val="26"/>
     </w:rPr>
   </w:style>
+  <w:style w:type="paragraph" w:styleId="Titre">
+    <w:name w:val="Title"/>
+    <w:basedOn w:val="Normal"/>
+    <w:next w:val="Normal"/>
+    <w:link w:val="TitreCar"/>
+    <w:uiPriority w:val="10"/>
+    <w:qFormat/>
+    <w:rsid w:val="00631808"/>
+    <w:pPr>
+      <w:pBdr>
+        <w:bottom w:val="single" w:sz="8" w:space="4" w:color="4F81BD" w:themeColor="accent1"/>
+      </w:pBdr>
+      <w:spacing w:after="300" w:line="240" w:lineRule="auto"/>
+      <w:contextualSpacing/>
+    </w:pPr>
+    <w:rPr>
+      <w:rFonts w:asciiTheme="majorHAnsi" w:eastAsiaTheme="majorEastAsia" w:hAnsiTheme="majorHAnsi" w:cstheme="majorBidi"/>
+      <w:color w:val="17365D" w:themeColor="text2" w:themeShade="BF"/>
+      <w:spacing w:val="5"/>
+      <w:kern w:val="28"/>
+      <w:sz w:val="52"/>
+      <w:szCs w:val="52"/>
+    </w:rPr>
+  </w:style>
+  <w:style w:type="character" w:customStyle="1" w:styleId="TitreCar">
+    <w:name w:val="Titre Car"/>
+    <w:basedOn w:val="Policepardfaut"/>
+    <w:link w:val="Titre"/>
+    <w:uiPriority w:val="10"/>
+    <w:rsid w:val="00631808"/>
+    <w:rPr>
+      <w:rFonts w:asciiTheme="majorHAnsi" w:eastAsiaTheme="majorEastAsia" w:hAnsiTheme="majorHAnsi" w:cstheme="majorBidi"/>
+      <w:color w:val="17365D" w:themeColor="text2" w:themeShade="BF"/>
+      <w:spacing w:val="5"/>
+      <w:kern w:val="28"/>
+      <w:sz w:val="52"/>
+      <w:szCs w:val="52"/>
+    </w:rPr>
+  </w:style>
 </w:styles>
 </file>
 

</xml_diff>